<commit_message>
added Ciena docs building codes
</commit_message>
<xml_diff>
--- a/Output.docx
+++ b/Output.docx
@@ -78,13 +78,21 @@
           <w:szCs w:val="22"/>
           <w:lang w:val="en-US" w:eastAsia="en-US" w:bidi="ar-SA"/>
         </w:rPr>
+        <w:sectPr>
+          <w:headerReference w:type="default" r:id="rId7"/>
+          <w:footerReference w:type="default" r:id="rId8"/>
+          <w:pgSz w:w="12240" w:h="15840"/>
+          <w:pgMar w:top="1440" w:right="1440" w:bottom="1440" w:left="1440" w:header="720" w:footer="720" w:gutter="0"/>
+          <w:cols w:space="720"/>
+          <w:docGrid w:linePitch="360"/>
+        </w:sectPr>
       </w:pPr>
       <w:r>
         <w:drawing>
           <wp:inline distT="0" distB="0" distL="0" distR="0">
             <wp:extent cx="5943600" cy="3525520"/>
             <wp:effectExtent l="0" t="0" r="0" b="0"/>
-            <wp:docPr id="530352953" name="Picture 1" descr="Graphical user interface, text, application, chat or text message&#10;&#10;Description automatically generated"/>
+            <wp:docPr id="312293927" name="Picture 1" descr="Graphical user interface, text, application, chat or text message&#10;&#10;Description automatically generated"/>
             <wp:cNvGraphicFramePr>
               <a:graphicFrameLocks xmlns:a="http://schemas.openxmlformats.org/drawingml/2006/main" noChangeAspect="1"/>
             </wp:cNvGraphicFramePr>
@@ -92,11 +100,11 @@
               <a:graphicData uri="http://schemas.openxmlformats.org/drawingml/2006/picture">
                 <pic:pic xmlns:pic="http://schemas.openxmlformats.org/drawingml/2006/picture">
                   <pic:nvPicPr>
-                    <pic:cNvPr id="530352953" name="Picture 1" descr="Graphical user interface, text, application, chat or text message&#10;&#10;Description automatically generated"/>
+                    <pic:cNvPr id="312293927" name="Picture 1" descr="Graphical user interface, text, application, chat or text message&#10;&#10;Description automatically generated"/>
                     <pic:cNvPicPr/>
                   </pic:nvPicPr>
                   <pic:blipFill>
-                    <a:blip xmlns:r="http://schemas.openxmlformats.org/officeDocument/2006/relationships" r:embed="rId7"/>
+                    <a:blip xmlns:r="http://schemas.openxmlformats.org/officeDocument/2006/relationships" r:embed="rId9"/>
                     <a:stretch>
                       <a:fillRect/>
                     </a:stretch>
@@ -117,13 +125,116 @@
         </w:drawing>
       </w:r>
     </w:p>
+    <w:p>
+      <w:pPr>
+        <w:rPr>
+          <w:lang w:val="en-US" w:eastAsia="en-US" w:bidi="ar-SA"/>
+        </w:rPr>
+      </w:pPr>
+      <w:r>
+        <w:rPr>
+          <w:b/>
+          <w:color w:val="FF0000"/>
+          <w:lang w:val="en-US" w:eastAsia="en-US" w:bidi="ar-SA"/>
+        </w:rPr>
+        <w:t>Evaluation Only. Created with Aspose.Words. Copyright 2003-2022 Aspose Pty Ltd.</w:t>
+      </w:r>
+    </w:p>
+    <w:p>
+      <w:pPr>
+        <w:spacing w:before="29"/>
+        <w:ind w:left="1260"/>
+        <w:rPr>
+          <w:rFonts w:ascii="Calibri"/>
+          <w:b/>
+          <w:sz w:val="28"/>
+          <w:lang w:val="en-US" w:eastAsia="en-US" w:bidi="ar-SA"/>
+        </w:rPr>
+      </w:pPr>
+      <w:r>
+        <w:rPr>
+          <w:rFonts w:ascii="Calibri"/>
+          <w:b/>
+          <w:color w:val="365F91"/>
+          <w:sz w:val="28"/>
+          <w:lang w:val="en-US" w:eastAsia="en-US" w:bidi="ar-SA"/>
+        </w:rPr>
+        <w:t>Table</w:t>
+      </w:r>
+      <w:r>
+        <w:rPr>
+          <w:rFonts w:ascii="Calibri"/>
+          <w:b/>
+          <w:color w:val="365F91"/>
+          <w:spacing w:val="-4"/>
+          <w:sz w:val="28"/>
+          <w:lang w:val="en-US" w:eastAsia="en-US" w:bidi="ar-SA"/>
+        </w:rPr>
+        <w:t xml:space="preserve"> </w:t>
+      </w:r>
+      <w:r>
+        <w:rPr>
+          <w:rFonts w:ascii="Calibri"/>
+          <w:b/>
+          <w:color w:val="365F91"/>
+          <w:sz w:val="28"/>
+          <w:lang w:val="en-US" w:eastAsia="en-US" w:bidi="ar-SA"/>
+        </w:rPr>
+        <w:t>of</w:t>
+      </w:r>
+      <w:r>
+        <w:rPr>
+          <w:rFonts w:ascii="Calibri"/>
+          <w:b/>
+          <w:color w:val="365F91"/>
+          <w:spacing w:val="-3"/>
+          <w:sz w:val="28"/>
+          <w:lang w:val="en-US" w:eastAsia="en-US" w:bidi="ar-SA"/>
+        </w:rPr>
+        <w:t xml:space="preserve"> </w:t>
+      </w:r>
+      <w:r>
+        <w:rPr>
+          <w:rFonts w:ascii="Calibri"/>
+          <w:b/>
+          <w:color w:val="365F91"/>
+          <w:spacing w:val="-2"/>
+          <w:sz w:val="28"/>
+          <w:lang w:val="en-US" w:eastAsia="en-US" w:bidi="ar-SA"/>
+        </w:rPr>
+        <w:t>Contents</w:t>
+      </w:r>
+    </w:p>
+    <w:p>
+      <w:pPr>
+        <w:rPr>
+          <w:rFonts w:ascii="Calibri"/>
+          <w:sz w:val="28"/>
+          <w:lang w:val="en-US" w:eastAsia="en-US" w:bidi="ar-SA"/>
+        </w:rPr>
+      </w:pPr>
+    </w:p>
+    <w:p>
+      <w:pPr>
+        <w:rPr>
+          <w:lang w:val="en-US" w:eastAsia="en-US" w:bidi="ar-SA"/>
+        </w:rPr>
+      </w:pPr>
+      <w:r>
+        <w:rPr>
+          <w:b/>
+          <w:color w:val="FF0000"/>
+          <w:lang w:val="en-US" w:eastAsia="en-US" w:bidi="ar-SA"/>
+        </w:rPr>
+        <w:t>This document was truncated here because it was created in the Evaluation Mode.</w:t>
+      </w:r>
+    </w:p>
     <w:sectPr>
-      <w:headerReference w:type="default" r:id="rId8"/>
-      <w:footerReference w:type="default" r:id="rId9"/>
+      <w:headerReference w:type="default" r:id="rId10"/>
+      <w:footerReference w:type="default" r:id="rId11"/>
       <w:pgSz w:w="12240" w:h="15840"/>
-      <w:pgMar w:top="1440" w:right="1440" w:bottom="1440" w:left="1440" w:header="720" w:footer="720" w:gutter="0"/>
+      <w:pgMar w:top="1560" w:right="0" w:bottom="1720" w:left="0" w:header="720" w:footer="720" w:gutter="0"/>
       <w:cols w:space="720"/>
-      <w:docGrid w:linePitch="360"/>
     </w:sectPr>
   </w:body>
 </w:document>
@@ -145,6 +256,21 @@
 </file>
 
 <file path=word/footer2.xml><?xml version="1.0" encoding="utf-8"?>
+<w:ftr xmlns:ve="http://schemas.openxmlformats.org/markup-compatibility/2006" xmlns:o="urn:schemas-microsoft-com:office:office" xmlns:r="http://schemas.openxmlformats.org/officeDocument/2006/relationships" xmlns:m="http://schemas.openxmlformats.org/officeDocument/2006/math" xmlns:v="urn:schemas-microsoft-com:vml" xmlns:wp="http://schemas.openxmlformats.org/drawingml/2006/wordprocessingDrawing" xmlns:w10="urn:schemas-microsoft-com:office:word" xmlns:w="http://schemas.openxmlformats.org/wordprocessingml/2006/main" xmlns:wne="http://schemas.microsoft.com/office/word/2006/wordml">
+  <w:p>
+    <w:r>
+      <w:rPr>
+        <w:b/>
+        <w:color w:val="FF0000"/>
+        <w:sz w:val="24"/>
+      </w:rPr>
+      <w:t>Created with an evaluation copy of Aspose.Words. To discover the full versions of our APIs please visit: https://products.aspose.com/words/</w:t>
+    </w:r>
+  </w:p>
+</w:ftr>
+</file>
+
+<file path=word/footer3.xml><?xml version="1.0" encoding="utf-8"?>
 <w:ftr xmlns:ve="http://schemas.openxmlformats.org/markup-compatibility/2006" xmlns:o="urn:schemas-microsoft-com:office:office" xmlns:r="http://schemas.openxmlformats.org/officeDocument/2006/relationships" xmlns:m="http://schemas.openxmlformats.org/officeDocument/2006/math" xmlns:v="urn:schemas-microsoft-com:vml" xmlns:wp="http://schemas.openxmlformats.org/drawingml/2006/wordprocessingDrawing" xmlns:w10="urn:schemas-microsoft-com:office:word" xmlns:w="http://schemas.openxmlformats.org/wordprocessingml/2006/main" xmlns:wne="http://schemas.microsoft.com/office/word/2006/wordml">
   <w:p>
     <w:r>
@@ -254,6 +380,61 @@
                   <a:xfrm>
                     <a:off x="0" y="0"/>
                     <a:ext cx="5943600" cy="3230217"/>
+                  </a:xfrm>
+                  <a:prstGeom prst="rect">
+                    <a:avLst/>
+                  </a:prstGeom>
+                </pic:spPr>
+              </pic:pic>
+            </a:graphicData>
+          </a:graphic>
+        </wp:anchor>
+      </w:drawing>
+    </w:r>
+  </w:p>
+</w:hdr>
+</file>
+
+<file path=word/header3.xml><?xml version="1.0" encoding="utf-8"?>
+<w:hdr xmlns:ve="http://schemas.openxmlformats.org/markup-compatibility/2006" xmlns:o="urn:schemas-microsoft-com:office:office" xmlns:r="http://schemas.openxmlformats.org/officeDocument/2006/relationships" xmlns:m="http://schemas.openxmlformats.org/officeDocument/2006/math" xmlns:v="urn:schemas-microsoft-com:vml" xmlns:wp="http://schemas.openxmlformats.org/drawingml/2006/wordprocessingDrawing" xmlns:w10="urn:schemas-microsoft-com:office:word" xmlns:w="http://schemas.openxmlformats.org/wordprocessingml/2006/main" xmlns:wne="http://schemas.microsoft.com/office/word/2006/wordml">
+  <w:p>
+    <w:r>
+      <w:drawing>
+        <wp:anchor simplePos="0" relativeHeight="251660288" behindDoc="1" locked="0" layoutInCell="1" allowOverlap="1">
+          <wp:simplePos x="0" y="0"/>
+          <wp:positionH relativeFrom="margin">
+            <wp:align>center</wp:align>
+          </wp:positionH>
+          <wp:positionV relativeFrom="margin">
+            <wp:align>center</wp:align>
+          </wp:positionV>
+          <wp:extent cx="7772400" cy="4224130"/>
+          <wp:wrapNone/>
+          <wp:docPr id="102130" name=""/>
+          <wp:cNvGraphicFramePr>
+            <a:graphicFrameLocks xmlns:a="http://schemas.openxmlformats.org/drawingml/2006/main" noChangeAspect="1"/>
+          </wp:cNvGraphicFramePr>
+          <a:graphic xmlns:a="http://schemas.openxmlformats.org/drawingml/2006/main">
+            <a:graphicData uri="http://schemas.openxmlformats.org/drawingml/2006/picture">
+              <pic:pic xmlns:pic="http://schemas.openxmlformats.org/drawingml/2006/picture">
+                <pic:nvPicPr>
+                  <pic:cNvPr id="102130" name=""/>
+                  <pic:cNvPicPr>
+                    <a:picLocks noChangeAspect="1"/>
+                  </pic:cNvPicPr>
+                </pic:nvPicPr>
+                <pic:blipFill>
+                  <a:blip xmlns:r="http://schemas.openxmlformats.org/officeDocument/2006/relationships" r:embed="rId1">
+                    <a:lum bright="70000" contrast="-70000"/>
+                  </a:blip>
+                  <a:stretch>
+                    <a:fillRect/>
+                  </a:stretch>
+                </pic:blipFill>
+                <pic:spPr>
+                  <a:xfrm>
+                    <a:off x="0" y="0"/>
+                    <a:ext cx="7772400" cy="4224130"/>
                   </a:xfrm>
                   <a:prstGeom prst="rect">
                     <a:avLst/>

</xml_diff>